<commit_message>
Implemented and Tested Registration Process
</commit_message>
<xml_diff>
--- a/Rahul-Meena/Server-Side/DOC.docx
+++ b/Rahul-Meena/Server-Side/DOC.docx
@@ -51,149 +51,48 @@
         <w:t>TABLES:</w:t>
       </w:r>
     </w:p>
-    <w:p>
-      <w:proofErr w:type="gramStart"/>
-      <w:r>
-        <w:rPr>
-          <w:b/>
-          <w:bCs/>
-        </w:rPr>
-        <w:t>u</w:t>
-      </w:r>
-      <w:r>
-        <w:rPr>
-          <w:b/>
-          <w:bCs/>
-        </w:rPr>
-        <w:t>ser</w:t>
-      </w:r>
-      <w:proofErr w:type="gramEnd"/>
-      <w:r>
-        <w:rPr>
-          <w:b/>
-          <w:bCs/>
-        </w:rPr>
-        <w:t xml:space="preserve"> </w:t>
-      </w:r>
-      <w:r>
-        <w:t xml:space="preserve">– </w:t>
-      </w:r>
-      <w:proofErr w:type="spellStart"/>
-      <w:r>
-        <w:t>uid</w:t>
-      </w:r>
-      <w:proofErr w:type="spellEnd"/>
-      <w:r>
-        <w:t>,</w:t>
-      </w:r>
-      <w:r>
-        <w:t xml:space="preserve"> </w:t>
-      </w:r>
-      <w:r>
-        <w:t>name,</w:t>
-      </w:r>
-      <w:r>
-        <w:t xml:space="preserve"> </w:t>
-      </w:r>
-      <w:r>
-        <w:t>email,</w:t>
-      </w:r>
-      <w:r>
-        <w:t xml:space="preserve"> </w:t>
-      </w:r>
-      <w:proofErr w:type="spellStart"/>
-      <w:r>
-        <w:t>pwcsul</w:t>
-      </w:r>
-      <w:proofErr w:type="spellEnd"/>
-      <w:r>
-        <w:t>,</w:t>
-      </w:r>
-      <w:r>
-        <w:t xml:space="preserve"> </w:t>
-      </w:r>
-      <w:r>
-        <w:t>valid,</w:t>
-      </w:r>
-      <w:r>
-        <w:t xml:space="preserve"> </w:t>
-      </w:r>
-      <w:r>
-        <w:t>password,</w:t>
-      </w:r>
-      <w:r>
-        <w:t xml:space="preserve"> </w:t>
-      </w:r>
-      <w:r>
-        <w:t>salt,</w:t>
-      </w:r>
-      <w:r>
-        <w:t xml:space="preserve"> </w:t>
-      </w:r>
-      <w:proofErr w:type="spellStart"/>
-      <w:r>
-        <w:t>loclat</w:t>
-      </w:r>
-      <w:proofErr w:type="spellEnd"/>
-      <w:r>
-        <w:t>,</w:t>
-      </w:r>
-      <w:r>
-        <w:t xml:space="preserve"> </w:t>
-      </w:r>
-      <w:proofErr w:type="spellStart"/>
-      <w:r>
-        <w:t>loclong</w:t>
-      </w:r>
-      <w:proofErr w:type="spellEnd"/>
-      <w:r>
-        <w:t>,</w:t>
-      </w:r>
-      <w:r>
-        <w:t xml:space="preserve"> </w:t>
-      </w:r>
-      <w:proofErr w:type="spellStart"/>
-      <w:r>
-        <w:t>gcm_reg_id</w:t>
-      </w:r>
-      <w:proofErr w:type="spellEnd"/>
-    </w:p>
-    <w:p>
-      <w:r>
-        <w:t>Stores the information for all the registered users</w:t>
-      </w:r>
-    </w:p>
-    <w:p>
-      <w:proofErr w:type="spellStart"/>
-      <w:r>
-        <w:rPr>
-          <w:b/>
-          <w:bCs/>
-        </w:rPr>
-        <w:t>pwlucs_</w:t>
-      </w:r>
-      <w:r>
-        <w:rPr>
-          <w:b/>
-          <w:bCs/>
+    <w:p/>
+    <w:p>
+      <w:pPr>
+        <w:rPr>
           <w:i/>
           <w:iCs/>
         </w:rPr>
-        <w:t>uid</w:t>
-      </w:r>
-      <w:proofErr w:type="spellEnd"/>
+      </w:pPr>
       <w:r>
         <w:rPr>
           <w:i/>
           <w:iCs/>
         </w:rPr>
-        <w:t xml:space="preserve"> </w:t>
-      </w:r>
-      <w:r>
-        <w:t>–</w:t>
-      </w:r>
-      <w:r>
-        <w:t xml:space="preserve"> </w:t>
+        <w:t>BASE TABLES</w:t>
+      </w:r>
+    </w:p>
+    <w:p>
+      <w:proofErr w:type="gramStart"/>
+      <w:r>
+        <w:rPr>
+          <w:b/>
+          <w:bCs/>
+        </w:rPr>
+        <w:t>u</w:t>
+      </w:r>
+      <w:r>
+        <w:rPr>
+          <w:b/>
+          <w:bCs/>
+        </w:rPr>
+        <w:t>ser</w:t>
+      </w:r>
+      <w:proofErr w:type="gramEnd"/>
+      <w:r>
+        <w:rPr>
+          <w:b/>
+          <w:bCs/>
+        </w:rPr>
+        <w:t xml:space="preserve"> </w:t>
+      </w:r>
+      <w:r>
+        <w:t xml:space="preserve">– </w:t>
       </w:r>
       <w:proofErr w:type="spellStart"/>
       <w:r>
@@ -206,24 +105,134 @@
       <w:r>
         <w:t xml:space="preserve"> </w:t>
       </w:r>
-      <w:proofErr w:type="spellStart"/>
-      <w:r>
-        <w:t>c</w:t>
-      </w:r>
-      <w:r>
-        <w:t>p</w:t>
-      </w:r>
-      <w:r>
-        <w:t>id</w:t>
-      </w:r>
-      <w:proofErr w:type="spellEnd"/>
-    </w:p>
-    <w:p>
-      <w:r>
-        <w:t xml:space="preserve">Stores the user ids </w:t>
-      </w:r>
-      <w:r>
-        <w:t>(</w:t>
+      <w:r>
+        <w:t>name,</w:t>
+      </w:r>
+      <w:r>
+        <w:t xml:space="preserve"> </w:t>
+      </w:r>
+      <w:r>
+        <w:t>email,</w:t>
+      </w:r>
+      <w:r>
+        <w:t xml:space="preserve"> </w:t>
+      </w:r>
+      <w:proofErr w:type="spellStart"/>
+      <w:r>
+        <w:t>pwcsul</w:t>
+      </w:r>
+      <w:proofErr w:type="spellEnd"/>
+      <w:r>
+        <w:t>,</w:t>
+      </w:r>
+      <w:r>
+        <w:t xml:space="preserve"> </w:t>
+      </w:r>
+      <w:r>
+        <w:t>valid,</w:t>
+      </w:r>
+      <w:r>
+        <w:t xml:space="preserve"> </w:t>
+      </w:r>
+      <w:r>
+        <w:t>password,</w:t>
+      </w:r>
+      <w:r>
+        <w:t xml:space="preserve"> </w:t>
+      </w:r>
+      <w:r>
+        <w:t>salt,</w:t>
+      </w:r>
+      <w:r>
+        <w:t xml:space="preserve"> </w:t>
+      </w:r>
+      <w:proofErr w:type="spellStart"/>
+      <w:r>
+        <w:t>loclat</w:t>
+      </w:r>
+      <w:proofErr w:type="spellEnd"/>
+      <w:r>
+        <w:t>,</w:t>
+      </w:r>
+      <w:r>
+        <w:t xml:space="preserve"> </w:t>
+      </w:r>
+      <w:proofErr w:type="spellStart"/>
+      <w:r>
+        <w:t>loclong</w:t>
+      </w:r>
+      <w:proofErr w:type="spellEnd"/>
+      <w:r>
+        <w:t>,</w:t>
+      </w:r>
+      <w:r>
+        <w:t xml:space="preserve"> </w:t>
+      </w:r>
+      <w:proofErr w:type="spellStart"/>
+      <w:r>
+        <w:t>gcm_reg_id</w:t>
+      </w:r>
+      <w:proofErr w:type="spellEnd"/>
+    </w:p>
+    <w:p>
+      <w:r>
+        <w:t>Stores the information for all the registered users</w:t>
+      </w:r>
+      <w:r>
+        <w:t xml:space="preserve"> </w:t>
+      </w:r>
+    </w:p>
+    <w:p>
+      <w:proofErr w:type="spellStart"/>
+      <w:r>
+        <w:rPr>
+          <w:b/>
+          <w:bCs/>
+        </w:rPr>
+        <w:t>static_var</w:t>
+      </w:r>
+      <w:proofErr w:type="spellEnd"/>
+      <w:r>
+        <w:t xml:space="preserve"> – name, value</w:t>
+      </w:r>
+    </w:p>
+    <w:p>
+      <w:r>
+        <w:t>Stores the static variables like next chat id (</w:t>
+      </w:r>
+      <w:proofErr w:type="spellStart"/>
+      <w:r>
+        <w:t>cpid</w:t>
+      </w:r>
+      <w:proofErr w:type="spellEnd"/>
+      <w:r>
+        <w:t>)</w:t>
+      </w:r>
+      <w:r>
+        <w:t xml:space="preserve"> </w:t>
+      </w:r>
+    </w:p>
+    <w:p>
+      <w:proofErr w:type="spellStart"/>
+      <w:proofErr w:type="gramStart"/>
+      <w:r>
+        <w:rPr>
+          <w:b/>
+          <w:bCs/>
+        </w:rPr>
+        <w:t>t</w:t>
+      </w:r>
+      <w:r>
+        <w:rPr>
+          <w:b/>
+          <w:bCs/>
+        </w:rPr>
+        <w:t>emp_user</w:t>
+      </w:r>
+      <w:proofErr w:type="spellEnd"/>
+      <w:proofErr w:type="gramEnd"/>
+      <w:r>
+        <w:t xml:space="preserve">– </w:t>
       </w:r>
       <w:proofErr w:type="spellStart"/>
       <w:r>
@@ -231,154 +240,70 @@
       </w:r>
       <w:proofErr w:type="spellEnd"/>
       <w:r>
-        <w:t>) and corresponding chat ids (</w:t>
-      </w:r>
-      <w:proofErr w:type="spellStart"/>
-      <w:r>
-        <w:t>c</w:t>
-      </w:r>
-      <w:r>
-        <w:t>p</w:t>
-      </w:r>
-      <w:r>
-        <w:t>id</w:t>
-      </w:r>
-      <w:proofErr w:type="spellEnd"/>
+        <w:t>, code</w:t>
+      </w:r>
+    </w:p>
+    <w:p>
+      <w:r>
+        <w:t>Stores the user id and the corresponding generated passkey in code to be used for account confirmation</w:t>
+      </w:r>
+      <w:r>
+        <w:t xml:space="preserve"> </w:t>
+      </w:r>
+    </w:p>
+    <w:p>
+      <w:proofErr w:type="spellStart"/>
       <w:proofErr w:type="gramStart"/>
       <w:r>
-        <w:t>)</w:t>
-      </w:r>
-      <w:r>
-        <w:t>of</w:t>
-      </w:r>
+        <w:rPr>
+          <w:b/>
+          <w:bCs/>
+        </w:rPr>
+        <w:t>change_password_user</w:t>
+      </w:r>
+      <w:proofErr w:type="spellEnd"/>
       <w:proofErr w:type="gramEnd"/>
       <w:r>
-        <w:t xml:space="preserve"> all the people whose location the current user can view</w:t>
-      </w:r>
-    </w:p>
-    <w:p>
-      <w:proofErr w:type="spellStart"/>
-      <w:r>
-        <w:rPr>
-          <w:b/>
-          <w:bCs/>
-        </w:rPr>
-        <w:t>u</w:t>
-      </w:r>
-      <w:r>
-        <w:rPr>
-          <w:b/>
-          <w:bCs/>
-        </w:rPr>
-        <w:t>ser_chat_con</w:t>
-      </w:r>
-      <w:proofErr w:type="spellEnd"/>
-      <w:r>
-        <w:t xml:space="preserve"> – </w:t>
-      </w:r>
-      <w:proofErr w:type="spellStart"/>
-      <w:r>
-        <w:t>c</w:t>
-      </w:r>
-      <w:r>
-        <w:t>p</w:t>
-      </w:r>
-      <w:r>
-        <w:t>id</w:t>
-      </w:r>
-      <w:proofErr w:type="spellEnd"/>
-      <w:r>
-        <w:t>,</w:t>
-      </w:r>
-      <w:r>
-        <w:t xml:space="preserve"> </w:t>
-      </w:r>
-      <w:r>
-        <w:t>uid1,</w:t>
-      </w:r>
-      <w:r>
-        <w:t xml:space="preserve"> </w:t>
-      </w:r>
-      <w:r>
-        <w:t>uid2,</w:t>
-      </w:r>
-      <w:r>
-        <w:t xml:space="preserve"> </w:t>
-      </w:r>
-      <w:r>
-        <w:t>con</w:t>
-      </w:r>
-    </w:p>
-    <w:p>
-      <w:r>
-        <w:t>Stores the chat id</w:t>
-      </w:r>
-      <w:r>
-        <w:t xml:space="preserve"> </w:t>
-      </w:r>
-      <w:r>
-        <w:t>(cid)</w:t>
-      </w:r>
-      <w:r>
-        <w:t xml:space="preserve"> to be used between two users (uid1, uid2)</w:t>
-      </w:r>
-      <w:r>
-        <w:t xml:space="preserve"> and connection (con) to know whether the chat can be initiated from both</w:t>
-      </w:r>
-      <w:r>
-        <w:t xml:space="preserve"> </w:t>
-      </w:r>
-      <w:r>
-        <w:t>(2) side or not(1)</w:t>
-      </w:r>
-    </w:p>
-    <w:p>
-      <w:proofErr w:type="spellStart"/>
-      <w:r>
-        <w:rPr>
-          <w:b/>
-          <w:bCs/>
-        </w:rPr>
-        <w:t>c</w:t>
-      </w:r>
-      <w:r>
-        <w:rPr>
-          <w:b/>
-          <w:bCs/>
-        </w:rPr>
-        <w:t>hat</w:t>
-      </w:r>
-      <w:r>
-        <w:rPr>
-          <w:b/>
-          <w:bCs/>
-        </w:rPr>
-        <w:t>_log</w:t>
-      </w:r>
-      <w:r>
-        <w:rPr>
-          <w:b/>
-          <w:bCs/>
-        </w:rPr>
-        <w:t>_</w:t>
-      </w:r>
-      <w:r>
-        <w:rPr>
-          <w:b/>
-          <w:bCs/>
+        <w:t xml:space="preserve">– </w:t>
+      </w:r>
+      <w:proofErr w:type="spellStart"/>
+      <w:r>
+        <w:t>uid</w:t>
+      </w:r>
+      <w:proofErr w:type="spellEnd"/>
+      <w:r>
+        <w:t>, code</w:t>
+      </w:r>
+    </w:p>
+    <w:p>
+      <w:r>
+        <w:t>Stores the user id and the corresponding generated passkey in code to be used for setting the new password</w:t>
+      </w:r>
+    </w:p>
+    <w:p/>
+    <w:p>
+      <w:pPr>
+        <w:rPr>
           <w:i/>
           <w:iCs/>
         </w:rPr>
-        <w:t>c</w:t>
-      </w:r>
-      <w:r>
-        <w:rPr>
-          <w:b/>
-          <w:bCs/>
+      </w:pPr>
+      <w:r>
+        <w:rPr>
           <w:i/>
           <w:iCs/>
         </w:rPr>
-        <w:t>p</w:t>
+        <w:t>CREATED WHEN A NE WUSER IS REGISTERED</w:t>
+      </w:r>
+    </w:p>
+    <w:p>
+      <w:proofErr w:type="spellStart"/>
+      <w:r>
+        <w:rPr>
+          <w:b/>
+          <w:bCs/>
+        </w:rPr>
+        <w:t>pwlucs_</w:t>
       </w:r>
       <w:r>
         <w:rPr>
@@ -387,10 +312,128 @@
           <w:i/>
           <w:iCs/>
         </w:rPr>
+        <w:t>uid</w:t>
+      </w:r>
+      <w:proofErr w:type="spellEnd"/>
+      <w:r>
+        <w:rPr>
+          <w:i/>
+          <w:iCs/>
+        </w:rPr>
+        <w:t xml:space="preserve"> </w:t>
+      </w:r>
+      <w:r>
+        <w:t>–</w:t>
+      </w:r>
+      <w:r>
+        <w:t xml:space="preserve"> </w:t>
+      </w:r>
+      <w:proofErr w:type="spellStart"/>
+      <w:r>
+        <w:t>uid</w:t>
+      </w:r>
+      <w:proofErr w:type="spellEnd"/>
+      <w:r>
+        <w:t>,</w:t>
+      </w:r>
+      <w:r>
+        <w:t xml:space="preserve"> </w:t>
+      </w:r>
+      <w:proofErr w:type="spellStart"/>
+      <w:r>
+        <w:t>c</w:t>
+      </w:r>
+      <w:r>
+        <w:t>p</w:t>
+      </w:r>
+      <w:r>
         <w:t>id</w:t>
       </w:r>
       <w:proofErr w:type="spellEnd"/>
-      <w:r>
+    </w:p>
+    <w:p>
+      <w:r>
+        <w:t xml:space="preserve">Stores the user ids </w:t>
+      </w:r>
+      <w:r>
+        <w:t>(</w:t>
+      </w:r>
+      <w:proofErr w:type="spellStart"/>
+      <w:r>
+        <w:t>uid</w:t>
+      </w:r>
+      <w:proofErr w:type="spellEnd"/>
+      <w:r>
+        <w:t>) and corresponding chat ids (</w:t>
+      </w:r>
+      <w:proofErr w:type="spellStart"/>
+      <w:r>
+        <w:t>c</w:t>
+      </w:r>
+      <w:r>
+        <w:t>p</w:t>
+      </w:r>
+      <w:r>
+        <w:t>id</w:t>
+      </w:r>
+      <w:proofErr w:type="spellEnd"/>
+      <w:proofErr w:type="gramStart"/>
+      <w:r>
+        <w:t>)</w:t>
+      </w:r>
+      <w:r>
+        <w:t>of</w:t>
+      </w:r>
+      <w:proofErr w:type="gramEnd"/>
+      <w:r>
+        <w:t xml:space="preserve"> all the people whose location the current user can view</w:t>
+      </w:r>
+    </w:p>
+    <w:p>
+      <w:r>
+        <w:rPr>
+          <w:b/>
+          <w:bCs/>
+        </w:rPr>
+        <w:t xml:space="preserve"> </w:t>
+      </w:r>
+      <w:proofErr w:type="spellStart"/>
+      <w:r>
+        <w:rPr>
+          <w:b/>
+          <w:bCs/>
+        </w:rPr>
+        <w:t>p</w:t>
+      </w:r>
+      <w:r>
+        <w:rPr>
+          <w:b/>
+          <w:bCs/>
+        </w:rPr>
+        <w:t>wcsul</w:t>
+      </w:r>
+      <w:r>
+        <w:rPr>
+          <w:b/>
+          <w:bCs/>
+        </w:rPr>
+        <w:t>_</w:t>
+      </w:r>
+      <w:r>
+        <w:rPr>
+          <w:b/>
+          <w:bCs/>
+          <w:i/>
+          <w:iCs/>
+        </w:rPr>
+        <w:t>uid</w:t>
+      </w:r>
+      <w:proofErr w:type="spellEnd"/>
+      <w:r>
+        <w:rPr>
+          <w:i/>
+          <w:iCs/>
+        </w:rPr>
         <w:t xml:space="preserve"> </w:t>
       </w:r>
       <w:r>
@@ -401,6 +444,206 @@
       </w:r>
       <w:proofErr w:type="spellStart"/>
       <w:r>
+        <w:t>uid</w:t>
+      </w:r>
+      <w:proofErr w:type="spellEnd"/>
+    </w:p>
+    <w:p>
+      <w:r>
+        <w:t>Stores the user ids (</w:t>
+      </w:r>
+      <w:proofErr w:type="spellStart"/>
+      <w:r>
+        <w:t>uid</w:t>
+      </w:r>
+      <w:proofErr w:type="spellEnd"/>
+      <w:r>
+        <w:t>) of all the people who can see user location</w:t>
+      </w:r>
+    </w:p>
+    <w:p/>
+    <w:p>
+      <w:pPr>
+        <w:rPr>
+          <w:i/>
+          <w:iCs/>
+        </w:rPr>
+      </w:pPr>
+      <w:r>
+        <w:rPr>
+          <w:i/>
+          <w:iCs/>
+        </w:rPr>
+        <w:t>CREATED WHEN A NEW CHAT PAIR CONNECTION IS CREATED BETWEEN TWO USERS</w:t>
+      </w:r>
+    </w:p>
+    <w:p>
+      <w:proofErr w:type="spellStart"/>
+      <w:r>
+        <w:rPr>
+          <w:b/>
+          <w:bCs/>
+        </w:rPr>
+        <w:t>chat_</w:t>
+      </w:r>
+      <w:r>
+        <w:rPr>
+          <w:b/>
+          <w:bCs/>
+        </w:rPr>
+        <w:t>pair_</w:t>
+      </w:r>
+      <w:r>
+        <w:rPr>
+          <w:b/>
+          <w:bCs/>
+        </w:rPr>
+        <w:t>con</w:t>
+      </w:r>
+      <w:proofErr w:type="spellEnd"/>
+      <w:r>
+        <w:t xml:space="preserve"> – </w:t>
+      </w:r>
+      <w:proofErr w:type="spellStart"/>
+      <w:r>
+        <w:t>c</w:t>
+      </w:r>
+      <w:r>
+        <w:t>p</w:t>
+      </w:r>
+      <w:r>
+        <w:t>id</w:t>
+      </w:r>
+      <w:proofErr w:type="spellEnd"/>
+      <w:r>
+        <w:t>,</w:t>
+      </w:r>
+      <w:r>
+        <w:t xml:space="preserve"> </w:t>
+      </w:r>
+      <w:r>
+        <w:t>uid1,</w:t>
+      </w:r>
+      <w:r>
+        <w:t xml:space="preserve"> </w:t>
+      </w:r>
+      <w:r>
+        <w:t>uid2,</w:t>
+      </w:r>
+      <w:r>
+        <w:t xml:space="preserve"> </w:t>
+      </w:r>
+      <w:r>
+        <w:t>con</w:t>
+      </w:r>
+    </w:p>
+    <w:p>
+      <w:r>
+        <w:lastRenderedPageBreak/>
+        <w:t>Stores the chat id</w:t>
+      </w:r>
+      <w:r>
+        <w:t xml:space="preserve"> </w:t>
+      </w:r>
+      <w:r>
+        <w:t>(</w:t>
+      </w:r>
+      <w:proofErr w:type="spellStart"/>
+      <w:r>
+        <w:t>c</w:t>
+      </w:r>
+      <w:r>
+        <w:t>p</w:t>
+      </w:r>
+      <w:r>
+        <w:t>id</w:t>
+      </w:r>
+      <w:proofErr w:type="spellEnd"/>
+      <w:r>
+        <w:t>)</w:t>
+      </w:r>
+      <w:r>
+        <w:t xml:space="preserve"> to be used between two users (uid1, uid2)</w:t>
+      </w:r>
+      <w:r>
+        <w:t xml:space="preserve"> and connection (con) to know whether the chat can be initiated from both</w:t>
+      </w:r>
+      <w:r>
+        <w:t xml:space="preserve"> </w:t>
+      </w:r>
+      <w:r>
+        <w:t>(2) side or not(1)</w:t>
+      </w:r>
+    </w:p>
+    <w:p>
+      <w:proofErr w:type="spellStart"/>
+      <w:r>
+        <w:rPr>
+          <w:b/>
+          <w:bCs/>
+        </w:rPr>
+        <w:t>c</w:t>
+      </w:r>
+      <w:r>
+        <w:rPr>
+          <w:b/>
+          <w:bCs/>
+        </w:rPr>
+        <w:t>hat</w:t>
+      </w:r>
+      <w:r>
+        <w:rPr>
+          <w:b/>
+          <w:bCs/>
+        </w:rPr>
+        <w:t>_log</w:t>
+      </w:r>
+      <w:r>
+        <w:rPr>
+          <w:b/>
+          <w:bCs/>
+        </w:rPr>
+        <w:t>_</w:t>
+      </w:r>
+      <w:r>
+        <w:rPr>
+          <w:b/>
+          <w:bCs/>
+          <w:i/>
+          <w:iCs/>
+        </w:rPr>
+        <w:t>c</w:t>
+      </w:r>
+      <w:r>
+        <w:rPr>
+          <w:b/>
+          <w:bCs/>
+          <w:i/>
+          <w:iCs/>
+        </w:rPr>
+        <w:t>p</w:t>
+      </w:r>
+      <w:r>
+        <w:rPr>
+          <w:b/>
+          <w:bCs/>
+          <w:i/>
+          <w:iCs/>
+        </w:rPr>
+        <w:t>id</w:t>
+      </w:r>
+      <w:proofErr w:type="spellEnd"/>
+      <w:r>
+        <w:t xml:space="preserve"> </w:t>
+      </w:r>
+      <w:r>
+        <w:t>–</w:t>
+      </w:r>
+      <w:r>
+        <w:t xml:space="preserve"> </w:t>
+      </w:r>
+      <w:proofErr w:type="spellStart"/>
+      <w:r>
         <w:t>sender_uid</w:t>
       </w:r>
       <w:proofErr w:type="spellEnd"/>
@@ -468,55 +711,8 @@
         <w:t>It will be cleared daily at midnight as the old chat log is of no use to user in future.</w:t>
       </w:r>
     </w:p>
-    <w:p>
-      <w:proofErr w:type="spellStart"/>
-      <w:r>
-        <w:rPr>
-          <w:b/>
-          <w:bCs/>
-        </w:rPr>
-        <w:t>s</w:t>
-      </w:r>
-      <w:r>
-        <w:rPr>
-          <w:b/>
-          <w:bCs/>
-        </w:rPr>
-        <w:t>tatic_var</w:t>
-      </w:r>
-      <w:proofErr w:type="spellEnd"/>
-      <w:r>
-        <w:t xml:space="preserve"> – nam</w:t>
-      </w:r>
-      <w:r>
-        <w:t>e</w:t>
-      </w:r>
-      <w:r>
-        <w:t>, value</w:t>
-      </w:r>
-    </w:p>
-    <w:p>
-      <w:r>
-        <w:t xml:space="preserve">Stores </w:t>
-      </w:r>
-      <w:r>
-        <w:t>the static variables like next chat id (</w:t>
-      </w:r>
-      <w:proofErr w:type="spellStart"/>
-      <w:r>
-        <w:t>c</w:t>
-      </w:r>
-      <w:r>
-        <w:t>p</w:t>
-      </w:r>
-      <w:r>
-        <w:t>id</w:t>
-      </w:r>
-      <w:proofErr w:type="spellEnd"/>
-      <w:r>
-        <w:t>)</w:t>
-      </w:r>
-    </w:p>
+    <w:p/>
+    <w:p/>
     <w:p/>
     <w:p>
       <w:pPr>
@@ -574,7 +770,6 @@
     </w:p>
     <w:p>
       <w:r>
-        <w:lastRenderedPageBreak/>
         <w:t>Chat</w:t>
       </w:r>
     </w:p>

</xml_diff>